<commit_message>
Zeitplanung und letzte Korrekturen hinzugefügt
</commit_message>
<xml_diff>
--- a/Dokumentation (Auszug)/2023.06.05. Projekt Abschluss und Auswertung.docx
+++ b/Dokumentation (Auszug)/2023.06.05. Projekt Abschluss und Auswertung.docx
@@ -36,6 +36,13 @@
     </w:p>
     <w:sdt>
       <w:sdtPr>
+        <w:rPr>
+          <w:rFonts w:asciiTheme="minorHAnsi" w:eastAsiaTheme="minorHAnsi" w:hAnsiTheme="minorHAnsi" w:cstheme="minorBidi"/>
+          <w:color w:val="auto"/>
+          <w:sz w:val="22"/>
+          <w:szCs w:val="22"/>
+          <w:lang w:eastAsia="en-US"/>
+        </w:rPr>
         <w:id w:val="1584799948"/>
         <w:docPartObj>
           <w:docPartGallery w:val="Table of Contents"/>
@@ -44,13 +51,8 @@
       </w:sdtPr>
       <w:sdtEndPr>
         <w:rPr>
-          <w:rFonts w:asciiTheme="minorHAnsi" w:eastAsiaTheme="minorHAnsi" w:hAnsiTheme="minorHAnsi" w:cstheme="minorBidi"/>
           <w:b/>
           <w:bCs/>
-          <w:color w:val="auto"/>
-          <w:sz w:val="22"/>
-          <w:szCs w:val="22"/>
-          <w:lang w:eastAsia="en-US"/>
         </w:rPr>
       </w:sdtEndPr>
       <w:sdtContent>
@@ -1663,37 +1665,7 @@
         <w:ind w:left="720"/>
       </w:pPr>
       <w:r>
-        <w:t>Beispiel</w:t>
-      </w:r>
-      <w:r>
-        <w:t xml:space="preserve"> B: Eine Klasse hat viele Schüler</w:t>
-      </w:r>
-      <w:r>
-        <w:t xml:space="preserve">, ich kann von einem </w:t>
-      </w:r>
-      <w:r>
-        <w:t>Klassen</w:t>
-      </w:r>
-      <w:r>
-        <w:t xml:space="preserve">-Objekt für </w:t>
-      </w:r>
-      <w:r>
-        <w:t>eine bestimmte Klasse</w:t>
-      </w:r>
-      <w:r>
-        <w:t>, z.B. „</w:t>
-      </w:r>
-      <w:r>
-        <w:t>ICD 13</w:t>
-      </w:r>
-      <w:r>
-        <w:t xml:space="preserve">“ alle </w:t>
-      </w:r>
-      <w:r>
-        <w:t>eingetragenen</w:t>
-      </w:r>
-      <w:r>
-        <w:t xml:space="preserve"> Schüler als Objekte in einer Liste abfragen und verarbeiten.</w:t>
+        <w:t>Beispiel B: Eine Klasse hat viele Schüler, ich kann von einem Klassen-Objekt für eine bestimmte Klasse, z.B. „ICD 13“ alle eingetragenen Schüler als Objekte in einer Liste abfragen und verarbeiten.</w:t>
       </w:r>
     </w:p>
     <w:p>
@@ -1926,37 +1898,7 @@
           <w:sz w:val="19"/>
           <w:szCs w:val="19"/>
         </w:rPr>
-        <w:t>student1.classes.ForEach(singleClass</w:t>
-      </w:r>
-      <w:r>
-        <w:rPr>
-          <w:rFonts w:ascii="Cascadia Mono" w:hAnsi="Cascadia Mono" w:cs="Cascadia Mono"/>
-          <w:noProof/>
-          <w:color w:val="000000"/>
-          <w:sz w:val="19"/>
-          <w:szCs w:val="19"/>
-        </w:rPr>
-        <w:t xml:space="preserve"> =&gt; </w:t>
-      </w:r>
-      <w:r>
-        <w:rPr>
-          <w:rFonts w:ascii="Cascadia Mono" w:hAnsi="Cascadia Mono" w:cs="Cascadia Mono"/>
-          <w:noProof/>
-          <w:color w:val="000000"/>
-          <w:sz w:val="19"/>
-          <w:szCs w:val="19"/>
-        </w:rPr>
-        <w:t>singleClass</w:t>
-      </w:r>
-      <w:r>
-        <w:rPr>
-          <w:rFonts w:ascii="Cascadia Mono" w:hAnsi="Cascadia Mono" w:cs="Cascadia Mono"/>
-          <w:noProof/>
-          <w:color w:val="000000"/>
-          <w:sz w:val="19"/>
-          <w:szCs w:val="19"/>
-        </w:rPr>
-        <w:t>.Print());</w:t>
+        <w:t>student1.classes.ForEach(singleClass =&gt; singleClass.Print());</w:t>
       </w:r>
     </w:p>
     <w:p>
@@ -1977,6 +1919,10 @@
     </w:p>
     <w:p>
       <w:r>
+        <w:rPr>
+          <w:noProof/>
+          <w:lang w:eastAsia="de-DE"/>
+        </w:rPr>
         <w:drawing>
           <wp:inline distT="0" distB="0" distL="0" distR="0" wp14:anchorId="0A68127A" wp14:editId="3015EEDF">
             <wp:extent cx="5760720" cy="473075"/>
@@ -4352,7 +4298,12 @@
         </w:numPr>
       </w:pPr>
       <w:r>
-        <w:t>Hier waren die Schnittstellen kaum planbar. Es war hier sogar gut, dass ich nicht alles vorher modular geplant habe</w:t>
+        <w:t>Hier waren die Schnittstellen kaum planbar. Es war hier sogar gut, dass ich nicht alles vorher m</w:t>
+      </w:r>
+      <w:bookmarkStart w:id="18" w:name="_GoBack"/>
+      <w:bookmarkEnd w:id="18"/>
+      <w:r>
+        <w:t>odular geplant habe</w:t>
       </w:r>
     </w:p>
     <w:p>
@@ -4458,16 +4409,36 @@
         <w:t>(….) schreiben müssen“. Dies hat doch etwas genervt.</w:t>
       </w:r>
     </w:p>
+    <w:p>
+      <w:pPr>
+        <w:pStyle w:val="Listenabsatz"/>
+        <w:numPr>
+          <w:ilvl w:val="0"/>
+          <w:numId w:val="4"/>
+        </w:numPr>
+      </w:pPr>
+      <w:r>
+        <w:t xml:space="preserve">Lehrer hat vorgeschlagen alle Objekte als Views abzufragen, hier müssen keine </w:t>
+      </w:r>
+      <w:proofErr w:type="spellStart"/>
+      <w:r>
+        <w:t>Joins</w:t>
+      </w:r>
+      <w:proofErr w:type="spellEnd"/>
+      <w:r>
+        <w:t xml:space="preserve"> an die Datenbank übergeben werden.</w:t>
+      </w:r>
+    </w:p>
     <w:p/>
     <w:p>
       <w:pPr>
         <w:pStyle w:val="berschrift1"/>
       </w:pPr>
-      <w:bookmarkStart w:id="18" w:name="_Toc136871528"/>
+      <w:bookmarkStart w:id="19" w:name="_Toc136871528"/>
       <w:r>
         <w:t>Dokumentation: Projekteinrichtung und Versionen der verwendeten Bibliotheken (wichtig, da ansonsten u.U. der Quellcode bei den neuen Bibliotheken vor Kompilierung angepasst werden muss) – ggf. Bibliotheksdateien in Extraordner archivieren</w:t>
       </w:r>
-      <w:bookmarkEnd w:id="18"/>
+      <w:bookmarkEnd w:id="19"/>
     </w:p>
     <w:p>
       <w:pPr>
@@ -6385,11 +6356,11 @@
       <w:pPr>
         <w:pStyle w:val="berschrift1"/>
       </w:pPr>
-      <w:bookmarkStart w:id="19" w:name="_Toc136871529"/>
+      <w:bookmarkStart w:id="20" w:name="_Toc136871529"/>
       <w:r>
         <w:t>Anleitung zur Ausführung des Projekts</w:t>
       </w:r>
-      <w:bookmarkEnd w:id="19"/>
+      <w:bookmarkEnd w:id="20"/>
     </w:p>
     <w:p>
       <w:r>
@@ -6406,14 +6377,14 @@
       <w:pPr>
         <w:pStyle w:val="berschrift1"/>
       </w:pPr>
-      <w:bookmarkStart w:id="20" w:name="_Toc136871530"/>
+      <w:bookmarkStart w:id="21" w:name="_Toc136871530"/>
       <w:r>
         <w:t>Archivier</w:t>
       </w:r>
       <w:r>
         <w:t>ungsvorgang</w:t>
       </w:r>
-      <w:bookmarkEnd w:id="20"/>
+      <w:bookmarkEnd w:id="21"/>
     </w:p>
     <w:p>
       <w:pPr>
@@ -8528,7 +8499,7 @@
 </file>
 
 <file path=customXml/itemProps1.xml><?xml version="1.0" encoding="utf-8"?>
-<ds:datastoreItem xmlns:ds="http://schemas.openxmlformats.org/officeDocument/2006/customXml" ds:itemID="{F6E34FD8-5415-4246-9DAA-24D0979C219F}">
+<ds:datastoreItem xmlns:ds="http://schemas.openxmlformats.org/officeDocument/2006/customXml" ds:itemID="{70F7414A-8FE3-47EC-888F-361528CE93B1}">
   <ds:schemaRefs>
     <ds:schemaRef ds:uri="http://schemas.openxmlformats.org/officeDocument/2006/bibliography"/>
   </ds:schemaRefs>

</xml_diff>